<commit_message>
Added few more GIT commands list for ref
</commit_message>
<xml_diff>
--- a/GIT-Mixed.docx
+++ b/GIT-Mixed.docx
@@ -16,10 +16,353 @@
           <w:lang w:val="en-US"/>
         </w:rPr>
       </w:pPr>
+      <w:r>
+        <w:rPr>
+          <w:rFonts w:ascii="Bookman Old Style" w:hAnsi="Bookman Old Style"/>
+          <w:b/>
+          <w:bCs/>
+          <w:sz w:val="28"/>
+          <w:szCs w:val="28"/>
+          <w:u w:val="single"/>
+          <w:lang w:val="en-US"/>
+        </w:rPr>
+        <w:t>GIT COMMANDS</w:t>
+      </w:r>
+    </w:p>
+    <w:p>
+      <w:pPr>
+        <w:contextualSpacing/>
+        <w:rPr>
+          <w:rFonts w:ascii="Bookman Old Style" w:hAnsi="Bookman Old Style"/>
+          <w:b/>
+          <w:bCs/>
+          <w:sz w:val="28"/>
+          <w:szCs w:val="28"/>
+          <w:u w:val="single"/>
+          <w:lang w:val="en-US"/>
+        </w:rPr>
+      </w:pPr>
+    </w:p>
+    <w:p>
+      <w:pPr>
+        <w:contextualSpacing/>
+        <w:rPr>
+          <w:rFonts w:ascii="Bookman Old Style" w:hAnsi="Bookman Old Style"/>
+          <w:b/>
+          <w:bCs/>
+          <w:sz w:val="28"/>
+          <w:szCs w:val="28"/>
+          <w:u w:val="single"/>
+          <w:lang w:val="en-US"/>
+        </w:rPr>
+      </w:pPr>
+      <w:r>
+        <w:rPr>
+          <w:rFonts w:ascii="Bookman Old Style" w:hAnsi="Bookman Old Style"/>
+          <w:b/>
+          <w:bCs/>
+          <w:sz w:val="28"/>
+          <w:szCs w:val="28"/>
+          <w:u w:val="single"/>
+          <w:lang w:val="en-US"/>
+        </w:rPr>
+        <w:t>GIT-INIT</w:t>
+      </w:r>
+    </w:p>
+    <w:p>
+      <w:pPr>
+        <w:ind w:firstLine="720"/>
+        <w:contextualSpacing/>
+        <w:rPr>
+          <w:rFonts w:ascii="Bookman Old Style" w:hAnsi="Bookman Old Style"/>
+          <w:sz w:val="28"/>
+          <w:szCs w:val="28"/>
+          <w:lang w:val="en-US"/>
+        </w:rPr>
+      </w:pPr>
+      <w:r>
+        <w:rPr>
+          <w:rFonts w:ascii="Bookman Old Style" w:hAnsi="Bookman Old Style"/>
+          <w:sz w:val="28"/>
+          <w:szCs w:val="28"/>
+          <w:lang w:val="en-US"/>
+        </w:rPr>
+        <w:t>To create a blank repository</w:t>
+      </w:r>
+    </w:p>
+    <w:p>
+      <w:pPr>
+        <w:contextualSpacing/>
+        <w:rPr>
+          <w:rFonts w:ascii="Bookman Old Style" w:hAnsi="Bookman Old Style"/>
+          <w:b/>
+          <w:bCs/>
+          <w:sz w:val="4"/>
+          <w:szCs w:val="4"/>
+          <w:u w:val="single"/>
+          <w:lang w:val="en-US"/>
+        </w:rPr>
+      </w:pPr>
+    </w:p>
+    <w:p>
+      <w:pPr>
+        <w:ind w:firstLine="720"/>
+        <w:contextualSpacing/>
+        <w:rPr>
+          <w:rFonts w:ascii="Bookman Old Style" w:hAnsi="Bookman Old Style"/>
+          <w:sz w:val="28"/>
+          <w:szCs w:val="28"/>
+          <w:lang w:val="en-US"/>
+        </w:rPr>
+      </w:pPr>
+      <w:r>
+        <w:rPr>
+          <w:rFonts w:ascii="Bookman Old Style" w:hAnsi="Bookman Old Style"/>
+          <w:sz w:val="28"/>
+          <w:szCs w:val="28"/>
+          <w:lang w:val="en-US"/>
+        </w:rPr>
+        <w:t xml:space="preserve">$git </w:t>
+      </w:r>
+      <w:proofErr w:type="spellStart"/>
+      <w:r>
+        <w:rPr>
+          <w:rFonts w:ascii="Bookman Old Style" w:hAnsi="Bookman Old Style"/>
+          <w:sz w:val="28"/>
+          <w:szCs w:val="28"/>
+          <w:lang w:val="en-US"/>
+        </w:rPr>
+        <w:t>init</w:t>
+      </w:r>
+      <w:proofErr w:type="spellEnd"/>
+    </w:p>
+    <w:p>
+      <w:pPr>
+        <w:contextualSpacing/>
+        <w:rPr>
+          <w:rFonts w:ascii="Bookman Old Style" w:hAnsi="Bookman Old Style"/>
+          <w:sz w:val="28"/>
+          <w:szCs w:val="28"/>
+          <w:lang w:val="en-US"/>
+        </w:rPr>
+      </w:pPr>
+    </w:p>
+    <w:p>
+      <w:pPr>
+        <w:contextualSpacing/>
+        <w:rPr>
+          <w:rFonts w:ascii="Bookman Old Style" w:hAnsi="Bookman Old Style"/>
+          <w:b/>
+          <w:bCs/>
+          <w:sz w:val="28"/>
+          <w:szCs w:val="28"/>
+          <w:u w:val="single"/>
+          <w:lang w:val="en-US"/>
+        </w:rPr>
+      </w:pPr>
+      <w:r>
+        <w:rPr>
+          <w:rFonts w:ascii="Bookman Old Style" w:hAnsi="Bookman Old Style"/>
+          <w:b/>
+          <w:bCs/>
+          <w:sz w:val="28"/>
+          <w:szCs w:val="28"/>
+          <w:u w:val="single"/>
+          <w:lang w:val="en-US"/>
+        </w:rPr>
+        <w:t>GIT-STATUS</w:t>
+      </w:r>
+    </w:p>
+    <w:p>
+      <w:pPr>
+        <w:ind w:firstLine="720"/>
+        <w:contextualSpacing/>
+        <w:rPr>
+          <w:rFonts w:ascii="Bookman Old Style" w:hAnsi="Bookman Old Style"/>
+          <w:sz w:val="28"/>
+          <w:szCs w:val="28"/>
+          <w:lang w:val="en-US"/>
+        </w:rPr>
+      </w:pPr>
+      <w:r>
+        <w:rPr>
+          <w:rFonts w:ascii="Bookman Old Style" w:hAnsi="Bookman Old Style"/>
+          <w:sz w:val="28"/>
+          <w:szCs w:val="28"/>
+          <w:lang w:val="en-US"/>
+        </w:rPr>
+        <w:t>To check file status Tracked or untracked</w:t>
+      </w:r>
+    </w:p>
+    <w:p>
+      <w:pPr>
+        <w:contextualSpacing/>
+        <w:rPr>
+          <w:rFonts w:ascii="Bookman Old Style" w:hAnsi="Bookman Old Style"/>
+          <w:sz w:val="28"/>
+          <w:szCs w:val="28"/>
+          <w:lang w:val="en-US"/>
+        </w:rPr>
+      </w:pPr>
+      <w:r>
+        <w:rPr>
+          <w:rFonts w:ascii="Bookman Old Style" w:hAnsi="Bookman Old Style"/>
+          <w:sz w:val="28"/>
+          <w:szCs w:val="28"/>
+          <w:lang w:val="en-US"/>
+        </w:rPr>
+        <w:tab/>
+        <w:t>$git status</w:t>
+      </w:r>
+    </w:p>
+    <w:p>
+      <w:pPr>
+        <w:contextualSpacing/>
+        <w:rPr>
+          <w:rFonts w:ascii="Bookman Old Style" w:hAnsi="Bookman Old Style"/>
+          <w:sz w:val="28"/>
+          <w:szCs w:val="28"/>
+          <w:lang w:val="en-US"/>
+        </w:rPr>
+      </w:pPr>
+    </w:p>
+    <w:p>
+      <w:pPr>
+        <w:contextualSpacing/>
+        <w:rPr>
+          <w:rFonts w:ascii="Bookman Old Style" w:hAnsi="Bookman Old Style"/>
+          <w:b/>
+          <w:bCs/>
+          <w:sz w:val="28"/>
+          <w:szCs w:val="28"/>
+          <w:u w:val="single"/>
+          <w:lang w:val="en-US"/>
+        </w:rPr>
+      </w:pPr>
+      <w:r>
+        <w:rPr>
+          <w:rFonts w:ascii="Bookman Old Style" w:hAnsi="Bookman Old Style"/>
+          <w:b/>
+          <w:bCs/>
+          <w:sz w:val="28"/>
+          <w:szCs w:val="28"/>
+          <w:u w:val="single"/>
+          <w:lang w:val="en-US"/>
+        </w:rPr>
+        <w:t>GIT-ADD</w:t>
+      </w:r>
+    </w:p>
+    <w:p>
+      <w:pPr>
+        <w:contextualSpacing/>
+        <w:rPr>
+          <w:rFonts w:ascii="Bookman Old Style" w:hAnsi="Bookman Old Style"/>
+          <w:sz w:val="28"/>
+          <w:szCs w:val="28"/>
+          <w:lang w:val="en-US"/>
+        </w:rPr>
+      </w:pPr>
+      <w:r>
+        <w:rPr>
+          <w:rFonts w:ascii="Bookman Old Style" w:hAnsi="Bookman Old Style"/>
+          <w:sz w:val="28"/>
+          <w:szCs w:val="28"/>
+          <w:lang w:val="en-US"/>
+        </w:rPr>
+        <w:tab/>
+        <w:t>To add untracked files to staged area</w:t>
+      </w:r>
+    </w:p>
+    <w:p>
+      <w:pPr>
+        <w:contextualSpacing/>
+        <w:rPr>
+          <w:rFonts w:ascii="Bookman Old Style" w:hAnsi="Bookman Old Style"/>
+          <w:sz w:val="28"/>
+          <w:szCs w:val="28"/>
+          <w:lang w:val="en-US"/>
+        </w:rPr>
+      </w:pPr>
+      <w:r>
+        <w:rPr>
+          <w:rFonts w:ascii="Bookman Old Style" w:hAnsi="Bookman Old Style"/>
+          <w:sz w:val="28"/>
+          <w:szCs w:val="28"/>
+          <w:lang w:val="en-US"/>
+        </w:rPr>
+        <w:tab/>
+        <w:t xml:space="preserve">$git add &lt;file-name&gt; </w:t>
+      </w:r>
+    </w:p>
+    <w:p>
+      <w:pPr>
+        <w:contextualSpacing/>
+        <w:rPr>
+          <w:rFonts w:ascii="Bookman Old Style" w:hAnsi="Bookman Old Style"/>
+          <w:sz w:val="28"/>
+          <w:szCs w:val="28"/>
+          <w:lang w:val="en-US"/>
+        </w:rPr>
+      </w:pPr>
+      <w:r>
+        <w:rPr>
+          <w:rFonts w:ascii="Bookman Old Style" w:hAnsi="Bookman Old Style"/>
+          <w:sz w:val="28"/>
+          <w:szCs w:val="28"/>
+          <w:lang w:val="en-US"/>
+        </w:rPr>
+        <w:tab/>
+        <w:t>If multiple files</w:t>
+      </w:r>
+    </w:p>
+    <w:p>
+      <w:pPr>
+        <w:contextualSpacing/>
+        <w:rPr>
+          <w:rFonts w:ascii="Bookman Old Style" w:hAnsi="Bookman Old Style"/>
+          <w:sz w:val="28"/>
+          <w:szCs w:val="28"/>
+          <w:lang w:val="en-US"/>
+        </w:rPr>
+      </w:pPr>
+      <w:r>
+        <w:rPr>
+          <w:rFonts w:ascii="Bookman Old Style" w:hAnsi="Bookman Old Style"/>
+          <w:sz w:val="28"/>
+          <w:szCs w:val="28"/>
+          <w:lang w:val="en-US"/>
+        </w:rPr>
+        <w:tab/>
+        <w:t xml:space="preserve">$git </w:t>
+      </w:r>
       <w:proofErr w:type="gramStart"/>
       <w:r>
         <w:rPr>
           <w:rFonts w:ascii="Bookman Old Style" w:hAnsi="Bookman Old Style"/>
+          <w:sz w:val="28"/>
+          <w:szCs w:val="28"/>
+          <w:lang w:val="en-US"/>
+        </w:rPr>
+        <w:t xml:space="preserve">add </w:t>
+      </w:r>
+      <w:r>
+        <w:rPr>
+          <w:rFonts w:ascii="Bookman Old Style" w:hAnsi="Bookman Old Style"/>
+          <w:b/>
+          <w:bCs/>
+          <w:sz w:val="28"/>
+          <w:szCs w:val="28"/>
+          <w:lang w:val="en-US"/>
+        </w:rPr>
+        <w:t>.</w:t>
+      </w:r>
+      <w:proofErr w:type="gramEnd"/>
+    </w:p>
+    <w:p>
+      <w:pPr>
+        <w:contextualSpacing/>
+        <w:rPr>
+          <w:rFonts w:ascii="Bookman Old Style" w:hAnsi="Bookman Old Style"/>
           <w:b/>
           <w:bCs/>
           <w:sz w:val="28"/>
@@ -27,9 +370,11 @@
           <w:u w:val="single"/>
           <w:lang w:val="en-US"/>
         </w:rPr>
-        <w:t xml:space="preserve">GIT </w:t>
-      </w:r>
-      <w:r>
+      </w:pPr>
+    </w:p>
+    <w:p>
+      <w:pPr>
+        <w:contextualSpacing/>
         <w:rPr>
           <w:rFonts w:ascii="Bookman Old Style" w:hAnsi="Bookman Old Style"/>
           <w:b/>
@@ -39,8 +384,7 @@
           <w:u w:val="single"/>
           <w:lang w:val="en-US"/>
         </w:rPr>
-        <w:t xml:space="preserve"> </w:t>
-      </w:r>
+      </w:pPr>
       <w:r>
         <w:rPr>
           <w:rFonts w:ascii="Bookman Old Style" w:hAnsi="Bookman Old Style"/>
@@ -51,9 +395,61 @@
           <w:u w:val="single"/>
           <w:lang w:val="en-US"/>
         </w:rPr>
-        <w:t>COMMANDS</w:t>
-      </w:r>
-      <w:proofErr w:type="gramEnd"/>
+        <w:t>GIT-COMMIT</w:t>
+      </w:r>
+    </w:p>
+    <w:p>
+      <w:pPr>
+        <w:contextualSpacing/>
+        <w:rPr>
+          <w:rFonts w:ascii="Bookman Old Style" w:hAnsi="Bookman Old Style"/>
+          <w:sz w:val="28"/>
+          <w:szCs w:val="28"/>
+          <w:lang w:val="en-US"/>
+        </w:rPr>
+      </w:pPr>
+      <w:r>
+        <w:rPr>
+          <w:rFonts w:ascii="Bookman Old Style" w:hAnsi="Bookman Old Style"/>
+          <w:sz w:val="28"/>
+          <w:szCs w:val="28"/>
+          <w:lang w:val="en-US"/>
+        </w:rPr>
+        <w:tab/>
+        <w:t>To move files from staged area to local repository</w:t>
+      </w:r>
+    </w:p>
+    <w:p>
+      <w:pPr>
+        <w:contextualSpacing/>
+        <w:rPr>
+          <w:rFonts w:ascii="Bookman Old Style" w:hAnsi="Bookman Old Style"/>
+          <w:sz w:val="28"/>
+          <w:szCs w:val="28"/>
+          <w:lang w:val="en-US"/>
+        </w:rPr>
+      </w:pPr>
+      <w:r>
+        <w:rPr>
+          <w:rFonts w:ascii="Bookman Old Style" w:hAnsi="Bookman Old Style"/>
+          <w:sz w:val="28"/>
+          <w:szCs w:val="28"/>
+          <w:lang w:val="en-US"/>
+        </w:rPr>
+        <w:tab/>
+        <w:t>$git commit -m “&lt;commit-message”&gt;</w:t>
+      </w:r>
+    </w:p>
+    <w:p>
+      <w:pPr>
+        <w:contextualSpacing/>
+        <w:rPr>
+          <w:rFonts w:ascii="Bookman Old Style" w:hAnsi="Bookman Old Style"/>
+          <w:sz w:val="28"/>
+          <w:szCs w:val="28"/>
+          <w:lang w:val="en-US"/>
+        </w:rPr>
+      </w:pPr>
     </w:p>
     <w:p>
       <w:pPr>
@@ -78,7 +474,68 @@
           <w:u w:val="single"/>
           <w:lang w:val="en-US"/>
         </w:rPr>
-        <w:t>1.GIT-RESTORE</w:t>
+        <w:t>HOW TO SELECTIVELY PICK UP THE COMMIT’S FROM CHILD BRANCH</w:t>
+      </w:r>
+    </w:p>
+    <w:p>
+      <w:pPr>
+        <w:contextualSpacing/>
+        <w:rPr>
+          <w:rFonts w:ascii="Bookman Old Style" w:hAnsi="Bookman Old Style"/>
+          <w:sz w:val="28"/>
+          <w:szCs w:val="28"/>
+          <w:lang w:val="en-US"/>
+        </w:rPr>
+      </w:pPr>
+      <w:r>
+        <w:rPr>
+          <w:rFonts w:ascii="Bookman Old Style" w:hAnsi="Bookman Old Style"/>
+          <w:sz w:val="28"/>
+          <w:szCs w:val="28"/>
+          <w:lang w:val="en-US"/>
+        </w:rPr>
+        <w:tab/>
+        <w:t>$git cherry-pick &lt;commit-ID/message&gt;</w:t>
+      </w:r>
+    </w:p>
+    <w:p>
+      <w:pPr>
+        <w:contextualSpacing/>
+        <w:rPr>
+          <w:rFonts w:ascii="Bookman Old Style" w:hAnsi="Bookman Old Style"/>
+          <w:b/>
+          <w:bCs/>
+          <w:sz w:val="28"/>
+          <w:szCs w:val="28"/>
+          <w:u w:val="single"/>
+          <w:lang w:val="en-US"/>
+        </w:rPr>
+      </w:pPr>
+    </w:p>
+    <w:p>
+      <w:pPr>
+        <w:contextualSpacing/>
+        <w:rPr>
+          <w:rFonts w:ascii="Bookman Old Style" w:hAnsi="Bookman Old Style"/>
+          <w:b/>
+          <w:bCs/>
+          <w:sz w:val="28"/>
+          <w:szCs w:val="28"/>
+          <w:u w:val="single"/>
+          <w:lang w:val="en-US"/>
+        </w:rPr>
+      </w:pPr>
+      <w:r>
+        <w:rPr>
+          <w:rFonts w:ascii="Bookman Old Style" w:hAnsi="Bookman Old Style"/>
+          <w:b/>
+          <w:bCs/>
+          <w:sz w:val="28"/>
+          <w:szCs w:val="28"/>
+          <w:u w:val="single"/>
+          <w:lang w:val="en-US"/>
+        </w:rPr>
+        <w:t>GIT-RESTORE</w:t>
       </w:r>
     </w:p>
     <w:p>
@@ -224,7 +681,7 @@
           <w:u w:val="single"/>
           <w:lang w:val="en-US"/>
         </w:rPr>
-        <w:t>2.GIT-LOG</w:t>
+        <w:t>GIT-LOG</w:t>
       </w:r>
     </w:p>
     <w:p>
@@ -289,27 +746,30 @@
           <w:bCs/>
           <w:sz w:val="28"/>
           <w:szCs w:val="28"/>
-          <w:lang w:val="en-US"/>
-        </w:rPr>
-      </w:pPr>
-      <w:r>
-        <w:rPr>
-          <w:rFonts w:ascii="Bookman Old Style" w:hAnsi="Bookman Old Style"/>
-          <w:b/>
-          <w:bCs/>
-          <w:sz w:val="28"/>
-          <w:szCs w:val="28"/>
-          <w:lang w:val="en-US"/>
-        </w:rPr>
-        <w:t>3.GIT-LOG-ONELINE</w:t>
-      </w:r>
-      <w:r>
-        <w:rPr>
-          <w:rFonts w:ascii="Bookman Old Style" w:hAnsi="Bookman Old Style"/>
-          <w:b/>
-          <w:bCs/>
-          <w:sz w:val="28"/>
-          <w:szCs w:val="28"/>
+          <w:u w:val="single"/>
+          <w:lang w:val="en-US"/>
+        </w:rPr>
+      </w:pPr>
+      <w:r>
+        <w:rPr>
+          <w:rFonts w:ascii="Bookman Old Style" w:hAnsi="Bookman Old Style"/>
+          <w:b/>
+          <w:bCs/>
+          <w:sz w:val="28"/>
+          <w:szCs w:val="28"/>
+          <w:u w:val="single"/>
+          <w:lang w:val="en-US"/>
+        </w:rPr>
+        <w:t>GIT-LOG-ONELINE</w:t>
+      </w:r>
+      <w:r>
+        <w:rPr>
+          <w:rFonts w:ascii="Bookman Old Style" w:hAnsi="Bookman Old Style"/>
+          <w:b/>
+          <w:bCs/>
+          <w:sz w:val="28"/>
+          <w:szCs w:val="28"/>
+          <w:u w:val="single"/>
           <w:lang w:val="en-US"/>
         </w:rPr>
         <w:tab/>
@@ -421,23 +881,56 @@
         <w:contextualSpacing/>
         <w:rPr>
           <w:rFonts w:ascii="Bookman Old Style" w:hAnsi="Bookman Old Style"/>
-          <w:b/>
-          <w:bCs/>
-          <w:sz w:val="28"/>
-          <w:szCs w:val="28"/>
-          <w:lang w:val="en-US"/>
-        </w:rPr>
-      </w:pPr>
-      <w:r>
-        <w:rPr>
-          <w:rFonts w:ascii="Bookman Old Style" w:hAnsi="Bookman Old Style"/>
-          <w:b/>
-          <w:bCs/>
-          <w:sz w:val="28"/>
-          <w:szCs w:val="28"/>
-          <w:lang w:val="en-US"/>
-        </w:rPr>
-        <w:t>4.</w:t>
+          <w:sz w:val="28"/>
+          <w:szCs w:val="28"/>
+          <w:lang w:val="en-US"/>
+        </w:rPr>
+      </w:pPr>
+    </w:p>
+    <w:p>
+      <w:pPr>
+        <w:contextualSpacing/>
+        <w:rPr>
+          <w:rFonts w:ascii="Bookman Old Style" w:hAnsi="Bookman Old Style"/>
+          <w:sz w:val="28"/>
+          <w:szCs w:val="28"/>
+          <w:lang w:val="en-US"/>
+        </w:rPr>
+      </w:pPr>
+    </w:p>
+    <w:p>
+      <w:pPr>
+        <w:contextualSpacing/>
+        <w:rPr>
+          <w:rFonts w:ascii="Bookman Old Style" w:hAnsi="Bookman Old Style"/>
+          <w:sz w:val="28"/>
+          <w:szCs w:val="28"/>
+          <w:lang w:val="en-US"/>
+        </w:rPr>
+      </w:pPr>
+    </w:p>
+    <w:p>
+      <w:pPr>
+        <w:contextualSpacing/>
+        <w:rPr>
+          <w:rFonts w:ascii="Bookman Old Style" w:hAnsi="Bookman Old Style"/>
+          <w:b/>
+          <w:bCs/>
+          <w:sz w:val="28"/>
+          <w:szCs w:val="28"/>
+          <w:lang w:val="en-US"/>
+        </w:rPr>
+      </w:pPr>
+      <w:r>
+        <w:rPr>
+          <w:rFonts w:ascii="Bookman Old Style" w:hAnsi="Bookman Old Style"/>
+          <w:b/>
+          <w:bCs/>
+          <w:sz w:val="28"/>
+          <w:szCs w:val="28"/>
+          <w:lang w:val="en-US"/>
+        </w:rPr>
+        <w:t xml:space="preserve">     </w:t>
       </w:r>
       <w:r>
         <w:rPr>
@@ -669,7 +1162,29 @@
     </w:p>
     <w:p>
       <w:pPr>
-        <w:contextualSpacing/>
+        <w:pStyle w:val="ListParagraph"/>
+        <w:rPr>
+          <w:rFonts w:ascii="Bookman Old Style" w:hAnsi="Bookman Old Style"/>
+          <w:sz w:val="28"/>
+          <w:szCs w:val="28"/>
+          <w:lang w:val="en-US"/>
+        </w:rPr>
+      </w:pPr>
+    </w:p>
+    <w:p>
+      <w:pPr>
+        <w:pStyle w:val="ListParagraph"/>
+        <w:rPr>
+          <w:rFonts w:ascii="Bookman Old Style" w:hAnsi="Bookman Old Style"/>
+          <w:sz w:val="28"/>
+          <w:szCs w:val="28"/>
+          <w:lang w:val="en-US"/>
+        </w:rPr>
+      </w:pPr>
+    </w:p>
+    <w:p>
+      <w:pPr>
+        <w:pStyle w:val="ListParagraph"/>
         <w:rPr>
           <w:rFonts w:ascii="Bookman Old Style" w:hAnsi="Bookman Old Style"/>
           <w:b/>
@@ -690,217 +1205,110 @@
           <w:u w:val="single"/>
           <w:lang w:val="en-US"/>
         </w:rPr>
-        <w:t>REBASE:</w:t>
-      </w:r>
-    </w:p>
-    <w:p>
-      <w:pPr>
-        <w:contextualSpacing/>
-        <w:rPr>
-          <w:rFonts w:ascii="Bookman Old Style" w:hAnsi="Bookman Old Style"/>
-          <w:b/>
-          <w:bCs/>
-          <w:sz w:val="28"/>
-          <w:szCs w:val="28"/>
-          <w:lang w:val="en-US"/>
-        </w:rPr>
-      </w:pPr>
-      <w:r>
-        <w:rPr>
-          <w:rFonts w:ascii="Bookman Old Style" w:hAnsi="Bookman Old Style"/>
-          <w:b/>
-          <w:bCs/>
-          <w:sz w:val="28"/>
-          <w:szCs w:val="28"/>
-          <w:lang w:val="en-US"/>
-        </w:rPr>
-        <w:t>Re-arrange the commit history</w:t>
-      </w:r>
-    </w:p>
-    <w:p>
-      <w:pPr>
-        <w:contextualSpacing/>
-        <w:rPr>
-          <w:rFonts w:ascii="Bookman Old Style" w:hAnsi="Bookman Old Style"/>
-          <w:b/>
-          <w:bCs/>
-          <w:sz w:val="28"/>
-          <w:szCs w:val="28"/>
-          <w:lang w:val="en-US"/>
-        </w:rPr>
-      </w:pPr>
-      <w:r>
-        <w:rPr>
-          <w:rFonts w:ascii="Bookman Old Style" w:hAnsi="Bookman Old Style"/>
-          <w:b/>
-          <w:bCs/>
-          <w:sz w:val="28"/>
-          <w:szCs w:val="28"/>
-          <w:lang w:val="en-US"/>
-        </w:rPr>
-        <w:t xml:space="preserve">   Requirement: There is 3 commits</w:t>
+        <w:t>GIT-LOG-GREP</w:t>
       </w:r>
     </w:p>
     <w:p>
       <w:pPr>
         <w:pStyle w:val="ListParagraph"/>
-        <w:numPr>
-          <w:ilvl w:val="2"/>
-          <w:numId w:val="3"/>
-        </w:numPr>
-        <w:autoSpaceDE w:val="0"/>
-        <w:autoSpaceDN w:val="0"/>
-        <w:adjustRightInd w:val="0"/>
-        <w:spacing w:after="0" w:line="240" w:lineRule="auto"/>
-        <w:rPr>
-          <w:rFonts w:ascii="Bookman Old Style" w:hAnsi="Bookman Old Style"/>
-          <w:b/>
-          <w:bCs/>
-          <w:sz w:val="28"/>
-          <w:szCs w:val="28"/>
-          <w:lang w:val="en-US"/>
-        </w:rPr>
-      </w:pPr>
-      <w:r>
-        <w:rPr>
-          <w:rFonts w:ascii="Bookman Old Style" w:hAnsi="Bookman Old Style"/>
-          <w:b/>
-          <w:bCs/>
-          <w:sz w:val="28"/>
-          <w:szCs w:val="28"/>
-          <w:lang w:val="en-US"/>
-        </w:rPr>
-        <w:t xml:space="preserve">704bf8f (HEAD -&gt; master) </w:t>
-      </w:r>
-      <w:r>
-        <w:rPr>
-          <w:rFonts w:ascii="Bookman Old Style" w:hAnsi="Bookman Old Style"/>
-          <w:b/>
-          <w:bCs/>
-          <w:color w:val="FF0000"/>
-          <w:sz w:val="28"/>
-          <w:szCs w:val="28"/>
-          <w:lang w:val="en-US"/>
-        </w:rPr>
-        <w:t>c</w:t>
-      </w:r>
-      <w:r>
-        <w:rPr>
-          <w:rFonts w:ascii="Bookman Old Style" w:hAnsi="Bookman Old Style"/>
-          <w:b/>
-          <w:bCs/>
-          <w:sz w:val="28"/>
-          <w:szCs w:val="28"/>
-          <w:lang w:val="en-US"/>
-        </w:rPr>
-        <w:t xml:space="preserve"> commit</w:t>
-      </w:r>
+        <w:rPr>
+          <w:rFonts w:ascii="Bookman Old Style" w:hAnsi="Bookman Old Style"/>
+          <w:b/>
+          <w:bCs/>
+          <w:sz w:val="12"/>
+          <w:szCs w:val="12"/>
+          <w:u w:val="single"/>
+          <w:lang w:val="en-US"/>
+        </w:rPr>
+      </w:pPr>
     </w:p>
     <w:p>
       <w:pPr>
         <w:pStyle w:val="ListParagraph"/>
-        <w:numPr>
-          <w:ilvl w:val="2"/>
-          <w:numId w:val="3"/>
-        </w:numPr>
-        <w:autoSpaceDE w:val="0"/>
-        <w:autoSpaceDN w:val="0"/>
-        <w:adjustRightInd w:val="0"/>
-        <w:spacing w:after="0" w:line="240" w:lineRule="auto"/>
-        <w:rPr>
-          <w:rFonts w:ascii="Bookman Old Style" w:hAnsi="Bookman Old Style"/>
-          <w:b/>
-          <w:bCs/>
-          <w:sz w:val="28"/>
-          <w:szCs w:val="28"/>
-          <w:lang w:val="en-US"/>
-        </w:rPr>
-      </w:pPr>
-      <w:r>
-        <w:rPr>
-          <w:rFonts w:ascii="Bookman Old Style" w:hAnsi="Bookman Old Style"/>
-          <w:b/>
-          <w:bCs/>
-          <w:sz w:val="28"/>
-          <w:szCs w:val="28"/>
-          <w:lang w:val="en-US"/>
-        </w:rPr>
-        <w:t xml:space="preserve">61bb7a3 </w:t>
-      </w:r>
-      <w:r>
-        <w:rPr>
-          <w:rFonts w:ascii="Bookman Old Style" w:hAnsi="Bookman Old Style"/>
-          <w:b/>
-          <w:bCs/>
-          <w:color w:val="FF0000"/>
-          <w:sz w:val="28"/>
-          <w:szCs w:val="28"/>
-          <w:lang w:val="en-US"/>
-        </w:rPr>
-        <w:t>b</w:t>
-      </w:r>
-      <w:r>
-        <w:rPr>
-          <w:rFonts w:ascii="Bookman Old Style" w:hAnsi="Bookman Old Style"/>
-          <w:b/>
-          <w:bCs/>
-          <w:sz w:val="28"/>
-          <w:szCs w:val="28"/>
-          <w:lang w:val="en-US"/>
-        </w:rPr>
-        <w:t xml:space="preserve"> commit</w:t>
+        <w:rPr>
+          <w:rFonts w:ascii="Bookman Old Style" w:hAnsi="Bookman Old Style"/>
+          <w:sz w:val="28"/>
+          <w:szCs w:val="28"/>
+          <w:lang w:val="en-US"/>
+        </w:rPr>
+      </w:pPr>
+      <w:r>
+        <w:rPr>
+          <w:rFonts w:ascii="Bookman Old Style" w:hAnsi="Bookman Old Style"/>
+          <w:sz w:val="28"/>
+          <w:szCs w:val="28"/>
+          <w:lang w:val="en-US"/>
+        </w:rPr>
+        <w:tab/>
+        <w:t>To pick commit based on commit message</w:t>
       </w:r>
     </w:p>
     <w:p>
       <w:pPr>
         <w:pStyle w:val="ListParagraph"/>
-        <w:numPr>
-          <w:ilvl w:val="2"/>
-          <w:numId w:val="3"/>
-        </w:numPr>
-        <w:autoSpaceDE w:val="0"/>
-        <w:autoSpaceDN w:val="0"/>
-        <w:adjustRightInd w:val="0"/>
-        <w:spacing w:after="0" w:line="240" w:lineRule="auto"/>
-        <w:rPr>
-          <w:rFonts w:ascii="Bookman Old Style" w:hAnsi="Bookman Old Style"/>
-          <w:b/>
-          <w:bCs/>
-          <w:sz w:val="28"/>
-          <w:szCs w:val="28"/>
-          <w:lang w:val="en-US"/>
-        </w:rPr>
-      </w:pPr>
-      <w:r>
-        <w:rPr>
-          <w:rFonts w:ascii="Bookman Old Style" w:hAnsi="Bookman Old Style"/>
-          <w:b/>
-          <w:bCs/>
-          <w:sz w:val="28"/>
-          <w:szCs w:val="28"/>
-          <w:lang w:val="en-US"/>
-        </w:rPr>
-        <w:t>bc7aa7b a commi</w:t>
-      </w:r>
-      <w:r>
-        <w:rPr>
-          <w:rFonts w:ascii="Bookman Old Style" w:hAnsi="Bookman Old Style"/>
-          <w:b/>
-          <w:bCs/>
-          <w:sz w:val="28"/>
-          <w:szCs w:val="28"/>
-          <w:lang w:val="en-US"/>
-        </w:rPr>
-        <w:t>t</w:t>
-      </w:r>
-    </w:p>
-    <w:p>
-      <w:pPr>
-        <w:autoSpaceDE w:val="0"/>
-        <w:autoSpaceDN w:val="0"/>
-        <w:adjustRightInd w:val="0"/>
-        <w:spacing w:after="0" w:line="240" w:lineRule="auto"/>
-        <w:contextualSpacing/>
+        <w:rPr>
+          <w:rFonts w:ascii="Bookman Old Style" w:hAnsi="Bookman Old Style"/>
+          <w:sz w:val="2"/>
+          <w:szCs w:val="2"/>
+          <w:lang w:val="en-US"/>
+        </w:rPr>
+      </w:pPr>
+    </w:p>
+    <w:p>
+      <w:pPr>
+        <w:pStyle w:val="ListParagraph"/>
+        <w:rPr>
+          <w:rFonts w:ascii="Bookman Old Style" w:hAnsi="Bookman Old Style"/>
+          <w:sz w:val="28"/>
+          <w:szCs w:val="28"/>
+          <w:lang w:val="en-US"/>
+        </w:rPr>
+      </w:pPr>
+      <w:r>
+        <w:rPr>
+          <w:rFonts w:ascii="Bookman Old Style" w:hAnsi="Bookman Old Style"/>
+          <w:sz w:val="28"/>
+          <w:szCs w:val="28"/>
+          <w:lang w:val="en-US"/>
+        </w:rPr>
+        <w:tab/>
+        <w:t xml:space="preserve">$git log –-grep </w:t>
+      </w:r>
+      <w:proofErr w:type="gramStart"/>
+      <w:r>
+        <w:rPr>
+          <w:rFonts w:ascii="Bookman Old Style" w:hAnsi="Bookman Old Style"/>
+          <w:sz w:val="28"/>
+          <w:szCs w:val="28"/>
+          <w:lang w:val="en-US"/>
+        </w:rPr>
+        <w:t>&lt;”Any</w:t>
+      </w:r>
+      <w:proofErr w:type="gramEnd"/>
+      <w:r>
+        <w:rPr>
+          <w:rFonts w:ascii="Bookman Old Style" w:hAnsi="Bookman Old Style"/>
+          <w:sz w:val="28"/>
+          <w:szCs w:val="28"/>
+          <w:lang w:val="en-US"/>
+        </w:rPr>
+        <w:t xml:space="preserve"> word of committing message”&gt; </w:t>
+      </w:r>
+    </w:p>
+    <w:p>
+      <w:pPr>
+        <w:pStyle w:val="ListParagraph"/>
+        <w:rPr>
+          <w:rFonts w:ascii="Bookman Old Style" w:hAnsi="Bookman Old Style"/>
+          <w:sz w:val="28"/>
+          <w:szCs w:val="28"/>
+          <w:lang w:val="en-US"/>
+        </w:rPr>
+      </w:pPr>
+    </w:p>
+    <w:p>
+      <w:pPr>
+        <w:pStyle w:val="ListParagraph"/>
         <w:rPr>
           <w:rFonts w:ascii="Bookman Old Style" w:hAnsi="Bookman Old Style"/>
           <w:b/>
@@ -918,216 +1326,127 @@
           <w:bCs/>
           <w:sz w:val="28"/>
           <w:szCs w:val="28"/>
-          <w:lang w:val="en-US"/>
-        </w:rPr>
-        <w:t xml:space="preserve">  </w:t>
-      </w:r>
-      <w:r>
-        <w:rPr>
-          <w:rFonts w:ascii="Bookman Old Style" w:hAnsi="Bookman Old Style"/>
-          <w:b/>
-          <w:bCs/>
-          <w:sz w:val="28"/>
-          <w:szCs w:val="28"/>
           <w:u w:val="single"/>
           <w:lang w:val="en-US"/>
         </w:rPr>
-        <w:t xml:space="preserve">Note: </w:t>
+        <w:t>GIT-SHOW</w:t>
       </w:r>
     </w:p>
     <w:p>
       <w:pPr>
         <w:pStyle w:val="ListParagraph"/>
-        <w:numPr>
-          <w:ilvl w:val="0"/>
-          <w:numId w:val="4"/>
-        </w:numPr>
-        <w:autoSpaceDE w:val="0"/>
-        <w:autoSpaceDN w:val="0"/>
-        <w:adjustRightInd w:val="0"/>
-        <w:spacing w:after="0" w:line="240" w:lineRule="auto"/>
-        <w:rPr>
-          <w:rFonts w:ascii="Bookman Old Style" w:hAnsi="Bookman Old Style"/>
-          <w:sz w:val="28"/>
-          <w:szCs w:val="28"/>
-          <w:lang w:val="en-US"/>
-        </w:rPr>
-      </w:pPr>
-      <w:r>
-        <w:rPr>
-          <w:rFonts w:ascii="Bookman Old Style" w:hAnsi="Bookman Old Style"/>
-          <w:sz w:val="28"/>
-          <w:szCs w:val="28"/>
-          <w:lang w:val="en-US"/>
-        </w:rPr>
-        <w:t xml:space="preserve">First commit we </w:t>
-      </w:r>
-      <w:r>
-        <w:rPr>
-          <w:rFonts w:ascii="Bookman Old Style" w:hAnsi="Bookman Old Style"/>
-          <w:sz w:val="28"/>
-          <w:szCs w:val="28"/>
-          <w:lang w:val="en-US"/>
-        </w:rPr>
-        <w:t>can’t</w:t>
-      </w:r>
-      <w:r>
-        <w:rPr>
-          <w:rFonts w:ascii="Bookman Old Style" w:hAnsi="Bookman Old Style"/>
-          <w:sz w:val="28"/>
-          <w:szCs w:val="28"/>
-          <w:lang w:val="en-US"/>
-        </w:rPr>
-        <w:t xml:space="preserve"> </w:t>
-      </w:r>
-      <w:proofErr w:type="gramStart"/>
-      <w:r>
-        <w:rPr>
-          <w:rFonts w:ascii="Bookman Old Style" w:hAnsi="Bookman Old Style"/>
-          <w:sz w:val="28"/>
-          <w:szCs w:val="28"/>
-          <w:lang w:val="en-US"/>
-        </w:rPr>
-        <w:t>change(</w:t>
-      </w:r>
-      <w:proofErr w:type="gramEnd"/>
-      <w:r>
-        <w:rPr>
-          <w:rFonts w:ascii="Bookman Old Style" w:hAnsi="Bookman Old Style"/>
-          <w:sz w:val="28"/>
-          <w:szCs w:val="28"/>
-          <w:lang w:val="en-US"/>
-        </w:rPr>
-        <w:t>“</w:t>
-      </w:r>
-      <w:proofErr w:type="spellStart"/>
-      <w:r>
-        <w:rPr>
-          <w:rFonts w:ascii="Bookman Old Style" w:hAnsi="Bookman Old Style"/>
-          <w:i/>
-          <w:iCs/>
-          <w:sz w:val="28"/>
-          <w:szCs w:val="28"/>
-          <w:lang w:val="en-US"/>
-        </w:rPr>
-        <w:t>i.e</w:t>
-      </w:r>
-      <w:proofErr w:type="spellEnd"/>
-      <w:r>
-        <w:rPr>
-          <w:rFonts w:ascii="Bookman Old Style" w:hAnsi="Bookman Old Style"/>
-          <w:i/>
-          <w:iCs/>
-          <w:sz w:val="28"/>
-          <w:szCs w:val="28"/>
-          <w:lang w:val="en-US"/>
-        </w:rPr>
-        <w:t xml:space="preserve">  a commit</w:t>
-      </w:r>
-      <w:r>
-        <w:rPr>
-          <w:rFonts w:ascii="Bookman Old Style" w:hAnsi="Bookman Old Style"/>
-          <w:sz w:val="28"/>
-          <w:szCs w:val="28"/>
-          <w:lang w:val="en-US"/>
-        </w:rPr>
-        <w:t>”)</w:t>
+        <w:rPr>
+          <w:rFonts w:ascii="Bookman Old Style" w:hAnsi="Bookman Old Style"/>
+          <w:sz w:val="28"/>
+          <w:szCs w:val="28"/>
+          <w:lang w:val="en-US"/>
+        </w:rPr>
+      </w:pPr>
+      <w:r>
+        <w:rPr>
+          <w:rFonts w:ascii="Bookman Old Style" w:hAnsi="Bookman Old Style"/>
+          <w:sz w:val="28"/>
+          <w:szCs w:val="28"/>
+          <w:lang w:val="en-US"/>
+        </w:rPr>
+        <w:tab/>
+        <w:t>To see content of particular commit</w:t>
       </w:r>
     </w:p>
     <w:p>
       <w:pPr>
         <w:pStyle w:val="ListParagraph"/>
-        <w:numPr>
-          <w:ilvl w:val="0"/>
-          <w:numId w:val="4"/>
-        </w:numPr>
-        <w:autoSpaceDE w:val="0"/>
-        <w:autoSpaceDN w:val="0"/>
-        <w:adjustRightInd w:val="0"/>
-        <w:spacing w:after="0" w:line="240" w:lineRule="auto"/>
-        <w:rPr>
-          <w:rFonts w:ascii="Bookman Old Style" w:hAnsi="Bookman Old Style"/>
-          <w:sz w:val="28"/>
-          <w:szCs w:val="28"/>
-          <w:lang w:val="en-US"/>
-        </w:rPr>
-      </w:pPr>
-      <w:r>
-        <w:rPr>
-          <w:rFonts w:ascii="Bookman Old Style" w:hAnsi="Bookman Old Style"/>
-          <w:sz w:val="28"/>
-          <w:szCs w:val="28"/>
-          <w:lang w:val="en-US"/>
-        </w:rPr>
-        <w:t xml:space="preserve">If we want to change the commit order </w:t>
-      </w:r>
-      <w:r>
-        <w:rPr>
-          <w:rFonts w:ascii="Bookman Old Style" w:hAnsi="Bookman Old Style"/>
-          <w:b/>
-          <w:bCs/>
-          <w:color w:val="00B050"/>
-          <w:sz w:val="28"/>
-          <w:szCs w:val="28"/>
-          <w:lang w:val="en-US"/>
-        </w:rPr>
-        <w:t>b</w:t>
-      </w:r>
-      <w:r>
-        <w:rPr>
-          <w:rFonts w:ascii="Bookman Old Style" w:hAnsi="Bookman Old Style"/>
-          <w:sz w:val="28"/>
-          <w:szCs w:val="28"/>
-          <w:lang w:val="en-US"/>
-        </w:rPr>
-        <w:t xml:space="preserve"> after </w:t>
-      </w:r>
-      <w:r>
-        <w:rPr>
-          <w:rFonts w:ascii="Bookman Old Style" w:hAnsi="Bookman Old Style"/>
-          <w:b/>
-          <w:bCs/>
-          <w:color w:val="00B050"/>
-          <w:sz w:val="28"/>
-          <w:szCs w:val="28"/>
-          <w:lang w:val="en-US"/>
-        </w:rPr>
-        <w:t>c</w:t>
+        <w:rPr>
+          <w:rFonts w:ascii="Bookman Old Style" w:hAnsi="Bookman Old Style"/>
+          <w:sz w:val="28"/>
+          <w:szCs w:val="28"/>
+          <w:lang w:val="en-US"/>
+        </w:rPr>
+      </w:pPr>
+      <w:r>
+        <w:rPr>
+          <w:rFonts w:ascii="Bookman Old Style" w:hAnsi="Bookman Old Style"/>
+          <w:sz w:val="28"/>
+          <w:szCs w:val="28"/>
+          <w:lang w:val="en-US"/>
+        </w:rPr>
+        <w:tab/>
+        <w:t>$git show &lt;Commit-ID&gt;</w:t>
       </w:r>
     </w:p>
     <w:p>
       <w:pPr>
         <w:pStyle w:val="ListParagraph"/>
-        <w:autoSpaceDE w:val="0"/>
-        <w:autoSpaceDN w:val="0"/>
-        <w:adjustRightInd w:val="0"/>
-        <w:spacing w:after="0" w:line="240" w:lineRule="auto"/>
-        <w:ind w:left="1440"/>
-        <w:rPr>
-          <w:rFonts w:ascii="Bookman Old Style" w:hAnsi="Bookman Old Style"/>
-          <w:sz w:val="28"/>
-          <w:szCs w:val="28"/>
-          <w:lang w:val="en-US"/>
-        </w:rPr>
-      </w:pPr>
-      <w:r>
-        <w:rPr>
-          <w:rFonts w:ascii="Bookman Old Style" w:hAnsi="Bookman Old Style"/>
-          <w:sz w:val="28"/>
-          <w:szCs w:val="28"/>
-          <w:lang w:val="en-US"/>
-        </w:rPr>
-        <w:t>as per client requirement we can use below command.</w:t>
-      </w:r>
+        <w:rPr>
+          <w:rFonts w:ascii="Bookman Old Style" w:hAnsi="Bookman Old Style"/>
+          <w:sz w:val="28"/>
+          <w:szCs w:val="28"/>
+          <w:lang w:val="en-US"/>
+        </w:rPr>
+      </w:pPr>
     </w:p>
     <w:p>
       <w:pPr>
         <w:pStyle w:val="ListParagraph"/>
-        <w:autoSpaceDE w:val="0"/>
-        <w:autoSpaceDN w:val="0"/>
-        <w:adjustRightInd w:val="0"/>
-        <w:spacing w:after="0" w:line="240" w:lineRule="auto"/>
-        <w:ind w:left="1440"/>
+        <w:rPr>
+          <w:rFonts w:ascii="Bookman Old Style" w:hAnsi="Bookman Old Style"/>
+          <w:sz w:val="28"/>
+          <w:szCs w:val="28"/>
+          <w:lang w:val="en-US"/>
+        </w:rPr>
+      </w:pPr>
+    </w:p>
+    <w:p>
+      <w:pPr>
+        <w:pStyle w:val="ListParagraph"/>
+        <w:ind w:left="1800"/>
+        <w:rPr>
+          <w:rFonts w:ascii="Bookman Old Style" w:hAnsi="Bookman Old Style"/>
+          <w:b/>
+          <w:bCs/>
+          <w:sz w:val="28"/>
+          <w:szCs w:val="28"/>
+          <w:u w:val="single"/>
+          <w:lang w:val="en-US"/>
+        </w:rPr>
+      </w:pPr>
+    </w:p>
+    <w:p>
+      <w:pPr>
+        <w:pStyle w:val="ListParagraph"/>
+        <w:rPr>
+          <w:rFonts w:ascii="Bookman Old Style" w:hAnsi="Bookman Old Style"/>
+          <w:sz w:val="28"/>
+          <w:szCs w:val="28"/>
+          <w:lang w:val="en-US"/>
+        </w:rPr>
+      </w:pPr>
+    </w:p>
+    <w:p>
+      <w:pPr>
+        <w:pStyle w:val="ListParagraph"/>
+        <w:rPr>
+          <w:rFonts w:ascii="Bookman Old Style" w:hAnsi="Bookman Old Style"/>
+          <w:sz w:val="28"/>
+          <w:szCs w:val="28"/>
+          <w:lang w:val="en-US"/>
+        </w:rPr>
+      </w:pPr>
+    </w:p>
+    <w:p>
+      <w:pPr>
+        <w:pStyle w:val="ListParagraph"/>
+        <w:rPr>
+          <w:rFonts w:ascii="Bookman Old Style" w:hAnsi="Bookman Old Style"/>
+          <w:sz w:val="28"/>
+          <w:szCs w:val="28"/>
+          <w:lang w:val="en-US"/>
+        </w:rPr>
+      </w:pPr>
+    </w:p>
+    <w:p>
+      <w:pPr>
+        <w:pStyle w:val="ListParagraph"/>
         <w:rPr>
           <w:rFonts w:ascii="Bookman Old Style" w:hAnsi="Bookman Old Style"/>
           <w:sz w:val="28"/>
@@ -1144,1025 +1463,6 @@
         </w:rPr>
         <w:tab/>
       </w:r>
-    </w:p>
-    <w:p>
-      <w:pPr>
-        <w:pStyle w:val="ListParagraph"/>
-        <w:autoSpaceDE w:val="0"/>
-        <w:autoSpaceDN w:val="0"/>
-        <w:adjustRightInd w:val="0"/>
-        <w:spacing w:after="0" w:line="240" w:lineRule="auto"/>
-        <w:ind w:left="1440"/>
-        <w:rPr>
-          <w:rFonts w:ascii="Bookman Old Style" w:hAnsi="Bookman Old Style"/>
-          <w:sz w:val="28"/>
-          <w:szCs w:val="28"/>
-          <w:lang w:val="en-US"/>
-        </w:rPr>
-      </w:pPr>
-      <w:r>
-        <w:rPr>
-          <w:rFonts w:ascii="Bookman Old Style" w:hAnsi="Bookman Old Style"/>
-          <w:sz w:val="28"/>
-          <w:szCs w:val="28"/>
-          <w:lang w:val="en-US"/>
-        </w:rPr>
-        <w:tab/>
-        <w:t>$git rebase -</w:t>
-      </w:r>
-      <w:proofErr w:type="spellStart"/>
-      <w:r>
-        <w:rPr>
-          <w:rFonts w:ascii="Bookman Old Style" w:hAnsi="Bookman Old Style"/>
-          <w:sz w:val="28"/>
-          <w:szCs w:val="28"/>
-          <w:lang w:val="en-US"/>
-        </w:rPr>
-        <w:t>i</w:t>
-      </w:r>
-      <w:proofErr w:type="spellEnd"/>
-      <w:r>
-        <w:rPr>
-          <w:rFonts w:ascii="Bookman Old Style" w:hAnsi="Bookman Old Style"/>
-          <w:sz w:val="28"/>
-          <w:szCs w:val="28"/>
-          <w:lang w:val="en-US"/>
-        </w:rPr>
-        <w:t xml:space="preserve"> HEAD &lt;</w:t>
-      </w:r>
-      <w:proofErr w:type="spellStart"/>
-      <w:r>
-        <w:rPr>
-          <w:rFonts w:ascii="Bookman Old Style" w:hAnsi="Bookman Old Style"/>
-          <w:sz w:val="28"/>
-          <w:szCs w:val="28"/>
-          <w:lang w:val="en-US"/>
-        </w:rPr>
-        <w:t>TotalCommitnumber</w:t>
-      </w:r>
-      <w:proofErr w:type="spellEnd"/>
-      <w:r>
-        <w:rPr>
-          <w:rFonts w:ascii="Bookman Old Style" w:hAnsi="Bookman Old Style"/>
-          <w:sz w:val="28"/>
-          <w:szCs w:val="28"/>
-          <w:lang w:val="en-US"/>
-        </w:rPr>
-        <w:t xml:space="preserve"> -1&gt;</w:t>
-      </w:r>
-    </w:p>
-    <w:p>
-      <w:pPr>
-        <w:pStyle w:val="ListParagraph"/>
-        <w:autoSpaceDE w:val="0"/>
-        <w:autoSpaceDN w:val="0"/>
-        <w:adjustRightInd w:val="0"/>
-        <w:spacing w:after="0" w:line="240" w:lineRule="auto"/>
-        <w:ind w:left="1440"/>
-        <w:rPr>
-          <w:rFonts w:ascii="Bookman Old Style" w:hAnsi="Bookman Old Style"/>
-          <w:sz w:val="28"/>
-          <w:szCs w:val="28"/>
-          <w:lang w:val="en-US"/>
-        </w:rPr>
-      </w:pPr>
-      <w:r>
-        <w:rPr>
-          <w:rFonts w:ascii="Bookman Old Style" w:hAnsi="Bookman Old Style"/>
-          <w:sz w:val="28"/>
-          <w:szCs w:val="28"/>
-          <w:lang w:val="en-US"/>
-        </w:rPr>
-        <w:tab/>
-        <w:t>$git rebase -I HEAD 2</w:t>
-      </w:r>
-    </w:p>
-    <w:p>
-      <w:pPr>
-        <w:pStyle w:val="ListParagraph"/>
-        <w:autoSpaceDE w:val="0"/>
-        <w:autoSpaceDN w:val="0"/>
-        <w:adjustRightInd w:val="0"/>
-        <w:spacing w:after="0" w:line="240" w:lineRule="auto"/>
-        <w:ind w:left="1440"/>
-        <w:rPr>
-          <w:rFonts w:ascii="Bookman Old Style" w:hAnsi="Bookman Old Style"/>
-          <w:sz w:val="28"/>
-          <w:szCs w:val="28"/>
-          <w:lang w:val="en-US"/>
-        </w:rPr>
-      </w:pPr>
-    </w:p>
-    <w:p>
-      <w:pPr>
-        <w:pStyle w:val="ListParagraph"/>
-        <w:autoSpaceDE w:val="0"/>
-        <w:autoSpaceDN w:val="0"/>
-        <w:adjustRightInd w:val="0"/>
-        <w:spacing w:after="0" w:line="240" w:lineRule="auto"/>
-        <w:ind w:left="1440"/>
-        <w:rPr>
-          <w:rFonts w:ascii="Bookman Old Style" w:hAnsi="Bookman Old Style"/>
-          <w:sz w:val="28"/>
-          <w:szCs w:val="28"/>
-          <w:lang w:val="en-US"/>
-        </w:rPr>
-      </w:pPr>
-    </w:p>
-    <w:p>
-      <w:pPr>
-        <w:pStyle w:val="ListParagraph"/>
-        <w:autoSpaceDE w:val="0"/>
-        <w:autoSpaceDN w:val="0"/>
-        <w:adjustRightInd w:val="0"/>
-        <w:spacing w:after="0" w:line="240" w:lineRule="auto"/>
-        <w:ind w:left="1440"/>
-        <w:rPr>
-          <w:rFonts w:ascii="Bookman Old Style" w:hAnsi="Bookman Old Style"/>
-          <w:sz w:val="28"/>
-          <w:szCs w:val="28"/>
-          <w:lang w:val="en-US"/>
-        </w:rPr>
-      </w:pPr>
-    </w:p>
-    <w:p>
-      <w:pPr>
-        <w:pStyle w:val="ListParagraph"/>
-        <w:autoSpaceDE w:val="0"/>
-        <w:autoSpaceDN w:val="0"/>
-        <w:adjustRightInd w:val="0"/>
-        <w:spacing w:after="0" w:line="240" w:lineRule="auto"/>
-        <w:ind w:left="1440"/>
-        <w:rPr>
-          <w:rFonts w:ascii="Bookman Old Style" w:hAnsi="Bookman Old Style"/>
-          <w:sz w:val="28"/>
-          <w:szCs w:val="28"/>
-          <w:lang w:val="en-US"/>
-        </w:rPr>
-      </w:pPr>
-      <w:r>
-        <w:rPr>
-          <w:rFonts w:ascii="Bookman Old Style" w:hAnsi="Bookman Old Style"/>
-          <w:sz w:val="28"/>
-          <w:szCs w:val="28"/>
-          <w:lang w:val="en-US"/>
-        </w:rPr>
-        <w:tab/>
-      </w:r>
-    </w:p>
-    <w:p>
-      <w:pPr>
-        <w:pStyle w:val="ListParagraph"/>
-        <w:autoSpaceDE w:val="0"/>
-        <w:autoSpaceDN w:val="0"/>
-        <w:adjustRightInd w:val="0"/>
-        <w:spacing w:after="0" w:line="240" w:lineRule="auto"/>
-        <w:ind w:left="1440"/>
-        <w:rPr>
-          <w:rFonts w:ascii="Bookman Old Style" w:hAnsi="Bookman Old Style"/>
-          <w:sz w:val="28"/>
-          <w:szCs w:val="28"/>
-          <w:lang w:val="en-US"/>
-        </w:rPr>
-      </w:pPr>
-      <w:r>
-        <w:rPr>
-          <w:rFonts w:ascii="Bookman Old Style" w:hAnsi="Bookman Old Style"/>
-          <w:sz w:val="28"/>
-          <w:szCs w:val="28"/>
-          <w:lang w:val="en-US"/>
-        </w:rPr>
-        <w:lastRenderedPageBreak/>
-        <w:t>Check status</w:t>
-      </w:r>
-    </w:p>
-    <w:p>
-      <w:pPr>
-        <w:pStyle w:val="ListParagraph"/>
-        <w:autoSpaceDE w:val="0"/>
-        <w:autoSpaceDN w:val="0"/>
-        <w:adjustRightInd w:val="0"/>
-        <w:spacing w:after="0" w:line="240" w:lineRule="auto"/>
-        <w:ind w:left="1440"/>
-        <w:rPr>
-          <w:rFonts w:ascii="Bookman Old Style" w:hAnsi="Bookman Old Style"/>
-          <w:sz w:val="28"/>
-          <w:szCs w:val="28"/>
-          <w:lang w:val="en-US"/>
-        </w:rPr>
-      </w:pPr>
-      <w:r>
-        <w:rPr>
-          <w:rFonts w:ascii="Bookman Old Style" w:hAnsi="Bookman Old Style"/>
-          <w:sz w:val="28"/>
-          <w:szCs w:val="28"/>
-          <w:lang w:val="en-US"/>
-        </w:rPr>
-        <w:tab/>
-        <w:t>$git log –</w:t>
-      </w:r>
-      <w:proofErr w:type="spellStart"/>
-      <w:r>
-        <w:rPr>
-          <w:rFonts w:ascii="Bookman Old Style" w:hAnsi="Bookman Old Style"/>
-          <w:sz w:val="28"/>
-          <w:szCs w:val="28"/>
-          <w:lang w:val="en-US"/>
-        </w:rPr>
-        <w:t>oneline</w:t>
-      </w:r>
-      <w:proofErr w:type="spellEnd"/>
-    </w:p>
-    <w:p>
-      <w:pPr>
-        <w:pStyle w:val="ListParagraph"/>
-        <w:numPr>
-          <w:ilvl w:val="2"/>
-          <w:numId w:val="3"/>
-        </w:numPr>
-        <w:autoSpaceDE w:val="0"/>
-        <w:autoSpaceDN w:val="0"/>
-        <w:adjustRightInd w:val="0"/>
-        <w:spacing w:after="0" w:line="240" w:lineRule="auto"/>
-        <w:rPr>
-          <w:rFonts w:ascii="Bookman Old Style" w:hAnsi="Bookman Old Style"/>
-          <w:b/>
-          <w:bCs/>
-          <w:sz w:val="28"/>
-          <w:szCs w:val="28"/>
-          <w:lang w:val="en-US"/>
-        </w:rPr>
-      </w:pPr>
-      <w:r>
-        <w:rPr>
-          <w:rFonts w:ascii="Bookman Old Style" w:hAnsi="Bookman Old Style"/>
-          <w:b/>
-          <w:bCs/>
-          <w:sz w:val="28"/>
-          <w:szCs w:val="28"/>
-          <w:lang w:val="en-US"/>
-        </w:rPr>
-        <w:t xml:space="preserve">704bf8f (HEAD -&gt; master) </w:t>
-      </w:r>
-      <w:r>
-        <w:rPr>
-          <w:rFonts w:ascii="Bookman Old Style" w:hAnsi="Bookman Old Style"/>
-          <w:b/>
-          <w:bCs/>
-          <w:color w:val="00B050"/>
-          <w:sz w:val="28"/>
-          <w:szCs w:val="28"/>
-          <w:lang w:val="en-US"/>
-        </w:rPr>
-        <w:t>b</w:t>
-      </w:r>
-      <w:r>
-        <w:rPr>
-          <w:rFonts w:ascii="Bookman Old Style" w:hAnsi="Bookman Old Style"/>
-          <w:b/>
-          <w:bCs/>
-          <w:sz w:val="28"/>
-          <w:szCs w:val="28"/>
-          <w:lang w:val="en-US"/>
-        </w:rPr>
-        <w:t xml:space="preserve"> commit</w:t>
-      </w:r>
-    </w:p>
-    <w:p>
-      <w:pPr>
-        <w:pStyle w:val="ListParagraph"/>
-        <w:numPr>
-          <w:ilvl w:val="2"/>
-          <w:numId w:val="3"/>
-        </w:numPr>
-        <w:autoSpaceDE w:val="0"/>
-        <w:autoSpaceDN w:val="0"/>
-        <w:adjustRightInd w:val="0"/>
-        <w:spacing w:after="0" w:line="240" w:lineRule="auto"/>
-        <w:rPr>
-          <w:rFonts w:ascii="Bookman Old Style" w:hAnsi="Bookman Old Style"/>
-          <w:b/>
-          <w:bCs/>
-          <w:sz w:val="28"/>
-          <w:szCs w:val="28"/>
-          <w:lang w:val="en-US"/>
-        </w:rPr>
-      </w:pPr>
-      <w:r>
-        <w:rPr>
-          <w:rFonts w:ascii="Bookman Old Style" w:hAnsi="Bookman Old Style"/>
-          <w:b/>
-          <w:bCs/>
-          <w:sz w:val="28"/>
-          <w:szCs w:val="28"/>
-          <w:lang w:val="en-US"/>
-        </w:rPr>
-        <w:t xml:space="preserve">61bb7a3 </w:t>
-      </w:r>
-      <w:r>
-        <w:rPr>
-          <w:rFonts w:ascii="Bookman Old Style" w:hAnsi="Bookman Old Style"/>
-          <w:b/>
-          <w:bCs/>
-          <w:color w:val="00B050"/>
-          <w:sz w:val="28"/>
-          <w:szCs w:val="28"/>
-          <w:lang w:val="en-US"/>
-        </w:rPr>
-        <w:t>c</w:t>
-      </w:r>
-      <w:r>
-        <w:rPr>
-          <w:rFonts w:ascii="Bookman Old Style" w:hAnsi="Bookman Old Style"/>
-          <w:b/>
-          <w:bCs/>
-          <w:sz w:val="28"/>
-          <w:szCs w:val="28"/>
-          <w:lang w:val="en-US"/>
-        </w:rPr>
-        <w:t xml:space="preserve"> commit</w:t>
-      </w:r>
-    </w:p>
-    <w:p>
-      <w:pPr>
-        <w:pStyle w:val="ListParagraph"/>
-        <w:numPr>
-          <w:ilvl w:val="2"/>
-          <w:numId w:val="3"/>
-        </w:numPr>
-        <w:autoSpaceDE w:val="0"/>
-        <w:autoSpaceDN w:val="0"/>
-        <w:adjustRightInd w:val="0"/>
-        <w:spacing w:after="0" w:line="240" w:lineRule="auto"/>
-        <w:rPr>
-          <w:rFonts w:ascii="Bookman Old Style" w:hAnsi="Bookman Old Style"/>
-          <w:b/>
-          <w:bCs/>
-          <w:sz w:val="28"/>
-          <w:szCs w:val="28"/>
-          <w:lang w:val="en-US"/>
-        </w:rPr>
-      </w:pPr>
-      <w:r>
-        <w:rPr>
-          <w:rFonts w:ascii="Bookman Old Style" w:hAnsi="Bookman Old Style"/>
-          <w:b/>
-          <w:bCs/>
-          <w:sz w:val="28"/>
-          <w:szCs w:val="28"/>
-          <w:lang w:val="en-US"/>
-        </w:rPr>
-        <w:t>bc7aa7b a commi</w:t>
-      </w:r>
-      <w:r>
-        <w:rPr>
-          <w:rFonts w:ascii="Bookman Old Style" w:hAnsi="Bookman Old Style"/>
-          <w:b/>
-          <w:bCs/>
-          <w:sz w:val="28"/>
-          <w:szCs w:val="28"/>
-          <w:lang w:val="en-US"/>
-        </w:rPr>
-        <w:t>t</w:t>
-      </w:r>
-    </w:p>
-    <w:p>
-      <w:pPr>
-        <w:autoSpaceDE w:val="0"/>
-        <w:autoSpaceDN w:val="0"/>
-        <w:adjustRightInd w:val="0"/>
-        <w:spacing w:after="0" w:line="240" w:lineRule="auto"/>
-        <w:contextualSpacing/>
-        <w:rPr>
-          <w:rFonts w:ascii="Bookman Old Style" w:hAnsi="Bookman Old Style"/>
-          <w:b/>
-          <w:bCs/>
-          <w:sz w:val="28"/>
-          <w:szCs w:val="28"/>
-          <w:lang w:val="en-US"/>
-        </w:rPr>
-      </w:pPr>
-    </w:p>
-    <w:p>
-      <w:pPr>
-        <w:autoSpaceDE w:val="0"/>
-        <w:autoSpaceDN w:val="0"/>
-        <w:adjustRightInd w:val="0"/>
-        <w:spacing w:after="0" w:line="240" w:lineRule="auto"/>
-        <w:contextualSpacing/>
-        <w:rPr>
-          <w:rFonts w:ascii="Bookman Old Style" w:hAnsi="Bookman Old Style"/>
-          <w:b/>
-          <w:bCs/>
-          <w:sz w:val="28"/>
-          <w:szCs w:val="28"/>
-          <w:lang w:val="en-US"/>
-        </w:rPr>
-      </w:pPr>
-    </w:p>
-    <w:p>
-      <w:pPr>
-        <w:autoSpaceDE w:val="0"/>
-        <w:autoSpaceDN w:val="0"/>
-        <w:adjustRightInd w:val="0"/>
-        <w:spacing w:after="0" w:line="240" w:lineRule="auto"/>
-        <w:contextualSpacing/>
-        <w:rPr>
-          <w:rFonts w:ascii="Bookman Old Style" w:hAnsi="Bookman Old Style"/>
-          <w:b/>
-          <w:bCs/>
-          <w:sz w:val="28"/>
-          <w:szCs w:val="28"/>
-          <w:lang w:val="en-US"/>
-        </w:rPr>
-      </w:pPr>
-      <w:r>
-        <w:rPr>
-          <w:rFonts w:ascii="Bookman Old Style" w:hAnsi="Bookman Old Style"/>
-          <w:b/>
-          <w:bCs/>
-          <w:sz w:val="28"/>
-          <w:szCs w:val="28"/>
-          <w:lang w:val="en-US"/>
-        </w:rPr>
-        <w:t>Merging the commits</w:t>
-      </w:r>
-    </w:p>
-    <w:p>
-      <w:pPr>
-        <w:autoSpaceDE w:val="0"/>
-        <w:autoSpaceDN w:val="0"/>
-        <w:adjustRightInd w:val="0"/>
-        <w:spacing w:after="0" w:line="240" w:lineRule="auto"/>
-        <w:contextualSpacing/>
-        <w:rPr>
-          <w:rFonts w:ascii="Bookman Old Style" w:hAnsi="Bookman Old Style"/>
-          <w:sz w:val="28"/>
-          <w:szCs w:val="28"/>
-          <w:lang w:val="en-US"/>
-        </w:rPr>
-      </w:pPr>
-      <w:r>
-        <w:rPr>
-          <w:rFonts w:ascii="Bookman Old Style" w:hAnsi="Bookman Old Style"/>
-          <w:b/>
-          <w:bCs/>
-          <w:sz w:val="28"/>
-          <w:szCs w:val="28"/>
-          <w:lang w:val="en-US"/>
-        </w:rPr>
-        <w:t xml:space="preserve">Client Requirement: </w:t>
-      </w:r>
-      <w:r>
-        <w:rPr>
-          <w:rFonts w:ascii="Bookman Old Style" w:hAnsi="Bookman Old Style"/>
-          <w:sz w:val="28"/>
-          <w:szCs w:val="28"/>
-          <w:lang w:val="en-US"/>
-        </w:rPr>
-        <w:t xml:space="preserve">Client has given requirement to developer and developer has develop the code and marked as a commit </w:t>
-      </w:r>
-      <w:r>
-        <w:rPr>
-          <w:rFonts w:ascii="Bookman Old Style" w:hAnsi="Bookman Old Style"/>
-          <w:sz w:val="28"/>
-          <w:szCs w:val="28"/>
-          <w:lang w:val="en-US"/>
-        </w:rPr>
-        <w:t xml:space="preserve">b </w:t>
-      </w:r>
-      <w:r>
-        <w:rPr>
-          <w:rFonts w:ascii="Bookman Old Style" w:hAnsi="Bookman Old Style"/>
-          <w:sz w:val="28"/>
-          <w:szCs w:val="28"/>
-          <w:lang w:val="en-US"/>
-        </w:rPr>
-        <w:t>commit</w:t>
-      </w:r>
-      <w:r>
-        <w:rPr>
-          <w:rFonts w:ascii="Bookman Old Style" w:hAnsi="Bookman Old Style"/>
-          <w:sz w:val="28"/>
-          <w:szCs w:val="28"/>
-          <w:lang w:val="en-US"/>
-        </w:rPr>
-        <w:t xml:space="preserve">, c </w:t>
-      </w:r>
-      <w:r>
-        <w:rPr>
-          <w:rFonts w:ascii="Bookman Old Style" w:hAnsi="Bookman Old Style"/>
-          <w:sz w:val="28"/>
-          <w:szCs w:val="28"/>
-          <w:lang w:val="en-US"/>
-        </w:rPr>
-        <w:t>commi</w:t>
-      </w:r>
-      <w:r>
-        <w:rPr>
-          <w:rFonts w:ascii="Bookman Old Style" w:hAnsi="Bookman Old Style"/>
-          <w:sz w:val="28"/>
-          <w:szCs w:val="28"/>
-          <w:lang w:val="en-US"/>
-        </w:rPr>
-        <w:t xml:space="preserve">t </w:t>
-      </w:r>
-      <w:proofErr w:type="spellStart"/>
-      <w:r>
-        <w:rPr>
-          <w:rFonts w:ascii="Bookman Old Style" w:hAnsi="Bookman Old Style"/>
-          <w:sz w:val="28"/>
-          <w:szCs w:val="28"/>
-          <w:lang w:val="en-US"/>
-        </w:rPr>
-        <w:t>etc</w:t>
-      </w:r>
-      <w:proofErr w:type="spellEnd"/>
-      <w:r>
-        <w:rPr>
-          <w:rFonts w:ascii="Bookman Old Style" w:hAnsi="Bookman Old Style"/>
-          <w:sz w:val="28"/>
-          <w:szCs w:val="28"/>
-          <w:lang w:val="en-US"/>
-        </w:rPr>
-        <w:t xml:space="preserve">, like keep on client giving </w:t>
-      </w:r>
-    </w:p>
-    <w:p>
-      <w:pPr>
-        <w:autoSpaceDE w:val="0"/>
-        <w:autoSpaceDN w:val="0"/>
-        <w:adjustRightInd w:val="0"/>
-        <w:spacing w:after="0" w:line="240" w:lineRule="auto"/>
-        <w:contextualSpacing/>
-        <w:rPr>
-          <w:rFonts w:ascii="Bookman Old Style" w:hAnsi="Bookman Old Style"/>
-          <w:sz w:val="28"/>
-          <w:szCs w:val="28"/>
-          <w:lang w:val="en-US"/>
-        </w:rPr>
-      </w:pPr>
-      <w:r>
-        <w:rPr>
-          <w:rFonts w:ascii="Bookman Old Style" w:hAnsi="Bookman Old Style"/>
-          <w:sz w:val="28"/>
-          <w:szCs w:val="28"/>
-          <w:lang w:val="en-US"/>
-        </w:rPr>
-        <w:t xml:space="preserve">Requirement and developer </w:t>
-      </w:r>
-      <w:proofErr w:type="gramStart"/>
-      <w:r>
-        <w:rPr>
-          <w:rFonts w:ascii="Bookman Old Style" w:hAnsi="Bookman Old Style"/>
-          <w:sz w:val="28"/>
-          <w:szCs w:val="28"/>
-          <w:lang w:val="en-US"/>
-        </w:rPr>
-        <w:t>is</w:t>
-      </w:r>
-      <w:proofErr w:type="gramEnd"/>
-      <w:r>
-        <w:rPr>
-          <w:rFonts w:ascii="Bookman Old Style" w:hAnsi="Bookman Old Style"/>
-          <w:sz w:val="28"/>
-          <w:szCs w:val="28"/>
-          <w:lang w:val="en-US"/>
-        </w:rPr>
-        <w:t xml:space="preserve"> doing changes at certain point of time developer had understand the few commits are not requirement</w:t>
-      </w:r>
-      <w:r>
-        <w:rPr>
-          <w:rFonts w:ascii="Bookman Old Style" w:hAnsi="Bookman Old Style"/>
-          <w:sz w:val="28"/>
-          <w:szCs w:val="28"/>
-          <w:lang w:val="en-US"/>
-        </w:rPr>
-        <w:t xml:space="preserve"> we can achieve this by using rebase.</w:t>
-      </w:r>
-    </w:p>
-    <w:p>
-      <w:pPr>
-        <w:autoSpaceDE w:val="0"/>
-        <w:autoSpaceDN w:val="0"/>
-        <w:adjustRightInd w:val="0"/>
-        <w:spacing w:after="0" w:line="240" w:lineRule="auto"/>
-        <w:contextualSpacing/>
-        <w:rPr>
-          <w:rFonts w:ascii="Bookman Old Style" w:hAnsi="Bookman Old Style"/>
-          <w:sz w:val="28"/>
-          <w:szCs w:val="28"/>
-          <w:lang w:val="en-US"/>
-        </w:rPr>
-      </w:pPr>
-    </w:p>
-    <w:p>
-      <w:pPr>
-        <w:pStyle w:val="ListParagraph"/>
-        <w:numPr>
-          <w:ilvl w:val="0"/>
-          <w:numId w:val="5"/>
-        </w:numPr>
-        <w:autoSpaceDE w:val="0"/>
-        <w:autoSpaceDN w:val="0"/>
-        <w:adjustRightInd w:val="0"/>
-        <w:spacing w:after="0" w:line="240" w:lineRule="auto"/>
-        <w:rPr>
-          <w:rFonts w:ascii="Bookman Old Style" w:hAnsi="Bookman Old Style"/>
-          <w:sz w:val="28"/>
-          <w:szCs w:val="28"/>
-          <w:lang w:val="en-US"/>
-        </w:rPr>
-      </w:pPr>
-      <w:r>
-        <w:rPr>
-          <w:rFonts w:ascii="Bookman Old Style" w:hAnsi="Bookman Old Style"/>
-          <w:sz w:val="28"/>
-          <w:szCs w:val="28"/>
-          <w:lang w:val="en-US"/>
-        </w:rPr>
-        <w:t>Merging the commits means removing un-necessary commits.</w:t>
-      </w:r>
-    </w:p>
-    <w:p>
-      <w:pPr>
-        <w:autoSpaceDE w:val="0"/>
-        <w:autoSpaceDN w:val="0"/>
-        <w:adjustRightInd w:val="0"/>
-        <w:spacing w:after="0" w:line="240" w:lineRule="auto"/>
-        <w:contextualSpacing/>
-        <w:rPr>
-          <w:rFonts w:ascii="Bookman Old Style" w:hAnsi="Bookman Old Style"/>
-          <w:sz w:val="28"/>
-          <w:szCs w:val="28"/>
-          <w:lang w:val="en-US"/>
-        </w:rPr>
-      </w:pPr>
-    </w:p>
-    <w:p>
-      <w:pPr>
-        <w:autoSpaceDE w:val="0"/>
-        <w:autoSpaceDN w:val="0"/>
-        <w:adjustRightInd w:val="0"/>
-        <w:spacing w:after="0" w:line="240" w:lineRule="auto"/>
-        <w:ind w:left="720"/>
-        <w:contextualSpacing/>
-        <w:rPr>
-          <w:rFonts w:ascii="Bookman Old Style" w:hAnsi="Bookman Old Style"/>
-          <w:sz w:val="28"/>
-          <w:szCs w:val="28"/>
-          <w:lang w:val="en-US"/>
-        </w:rPr>
-      </w:pPr>
-      <w:r>
-        <w:rPr>
-          <w:rFonts w:ascii="Bookman Old Style" w:hAnsi="Bookman Old Style"/>
-          <w:sz w:val="28"/>
-          <w:szCs w:val="28"/>
-          <w:lang w:val="en-US"/>
-        </w:rPr>
-        <w:t xml:space="preserve">$git </w:t>
-      </w:r>
-      <w:proofErr w:type="gramStart"/>
-      <w:r>
-        <w:rPr>
-          <w:rFonts w:ascii="Bookman Old Style" w:hAnsi="Bookman Old Style"/>
-          <w:sz w:val="28"/>
-          <w:szCs w:val="28"/>
-          <w:lang w:val="en-US"/>
-        </w:rPr>
-        <w:t>rebase  -</w:t>
-      </w:r>
-      <w:proofErr w:type="spellStart"/>
-      <w:proofErr w:type="gramEnd"/>
-      <w:r>
-        <w:rPr>
-          <w:rFonts w:ascii="Bookman Old Style" w:hAnsi="Bookman Old Style"/>
-          <w:sz w:val="28"/>
-          <w:szCs w:val="28"/>
-          <w:lang w:val="en-US"/>
-        </w:rPr>
-        <w:t>i</w:t>
-      </w:r>
-      <w:proofErr w:type="spellEnd"/>
-      <w:r>
-        <w:rPr>
-          <w:rFonts w:ascii="Bookman Old Style" w:hAnsi="Bookman Old Style"/>
-          <w:sz w:val="28"/>
-          <w:szCs w:val="28"/>
-          <w:lang w:val="en-US"/>
-        </w:rPr>
-        <w:t xml:space="preserve"> HEAD~4</w:t>
-      </w:r>
-    </w:p>
-    <w:p>
-      <w:pPr>
-        <w:autoSpaceDE w:val="0"/>
-        <w:autoSpaceDN w:val="0"/>
-        <w:adjustRightInd w:val="0"/>
-        <w:spacing w:after="0" w:line="240" w:lineRule="auto"/>
-        <w:ind w:left="720"/>
-        <w:contextualSpacing/>
-        <w:rPr>
-          <w:rFonts w:ascii="Bookman Old Style" w:hAnsi="Bookman Old Style"/>
-          <w:sz w:val="28"/>
-          <w:szCs w:val="28"/>
-          <w:lang w:val="en-US"/>
-        </w:rPr>
-      </w:pPr>
-    </w:p>
-    <w:p>
-      <w:pPr>
-        <w:autoSpaceDE w:val="0"/>
-        <w:autoSpaceDN w:val="0"/>
-        <w:adjustRightInd w:val="0"/>
-        <w:spacing w:after="0" w:line="240" w:lineRule="auto"/>
-        <w:ind w:left="720"/>
-        <w:contextualSpacing/>
-        <w:rPr>
-          <w:rFonts w:ascii="Bookman Old Style" w:hAnsi="Bookman Old Style"/>
-          <w:i/>
-          <w:iCs/>
-          <w:sz w:val="28"/>
-          <w:szCs w:val="28"/>
-          <w:lang w:val="en-US"/>
-        </w:rPr>
-      </w:pPr>
-      <w:r>
-        <w:rPr>
-          <w:rFonts w:ascii="Bookman Old Style" w:hAnsi="Bookman Old Style"/>
-          <w:sz w:val="28"/>
-          <w:szCs w:val="28"/>
-          <w:lang w:val="en-US"/>
-        </w:rPr>
-        <w:t xml:space="preserve">Replace </w:t>
-      </w:r>
-      <w:r>
-        <w:rPr>
-          <w:rFonts w:ascii="Bookman Old Style" w:hAnsi="Bookman Old Style"/>
-          <w:b/>
-          <w:bCs/>
-          <w:i/>
-          <w:iCs/>
-          <w:sz w:val="28"/>
-          <w:szCs w:val="28"/>
-          <w:lang w:val="en-US"/>
-        </w:rPr>
-        <w:t>Pick</w:t>
-      </w:r>
-      <w:r>
-        <w:rPr>
-          <w:rFonts w:ascii="Bookman Old Style" w:hAnsi="Bookman Old Style"/>
-          <w:sz w:val="28"/>
-          <w:szCs w:val="28"/>
-          <w:lang w:val="en-US"/>
-        </w:rPr>
-        <w:t xml:space="preserve"> to </w:t>
-      </w:r>
-      <w:r>
-        <w:rPr>
-          <w:rFonts w:ascii="Bookman Old Style" w:hAnsi="Bookman Old Style"/>
-          <w:b/>
-          <w:bCs/>
-          <w:i/>
-          <w:iCs/>
-          <w:sz w:val="28"/>
-          <w:szCs w:val="28"/>
-          <w:lang w:val="en-US"/>
-        </w:rPr>
-        <w:t>squash</w:t>
-      </w:r>
-      <w:r>
-        <w:rPr>
-          <w:rFonts w:ascii="Bookman Old Style" w:hAnsi="Bookman Old Style"/>
-          <w:b/>
-          <w:bCs/>
-          <w:i/>
-          <w:iCs/>
-          <w:sz w:val="28"/>
-          <w:szCs w:val="28"/>
-          <w:lang w:val="en-US"/>
-        </w:rPr>
-        <w:t xml:space="preserve"> </w:t>
-      </w:r>
-      <w:r>
-        <w:rPr>
-          <w:rFonts w:ascii="Bookman Old Style" w:hAnsi="Bookman Old Style"/>
-          <w:i/>
-          <w:iCs/>
-          <w:sz w:val="28"/>
-          <w:szCs w:val="28"/>
-          <w:lang w:val="en-US"/>
-        </w:rPr>
-        <w:t>which we want to remove commit.</w:t>
-      </w:r>
-    </w:p>
-    <w:p>
-      <w:pPr>
-        <w:autoSpaceDE w:val="0"/>
-        <w:autoSpaceDN w:val="0"/>
-        <w:adjustRightInd w:val="0"/>
-        <w:spacing w:after="0" w:line="240" w:lineRule="auto"/>
-        <w:contextualSpacing/>
-        <w:rPr>
-          <w:rFonts w:ascii="Bookman Old Style" w:hAnsi="Bookman Old Style"/>
-          <w:i/>
-          <w:iCs/>
-          <w:sz w:val="28"/>
-          <w:szCs w:val="28"/>
-          <w:lang w:val="en-US"/>
-        </w:rPr>
-      </w:pPr>
-    </w:p>
-    <w:p>
-      <w:pPr>
-        <w:autoSpaceDE w:val="0"/>
-        <w:autoSpaceDN w:val="0"/>
-        <w:adjustRightInd w:val="0"/>
-        <w:spacing w:after="0" w:line="240" w:lineRule="auto"/>
-        <w:contextualSpacing/>
-        <w:rPr>
-          <w:rFonts w:ascii="Bookman Old Style" w:hAnsi="Bookman Old Style"/>
-          <w:i/>
-          <w:iCs/>
-          <w:sz w:val="28"/>
-          <w:szCs w:val="28"/>
-          <w:lang w:val="en-US"/>
-        </w:rPr>
-      </w:pPr>
-    </w:p>
-    <w:p>
-      <w:pPr>
-        <w:autoSpaceDE w:val="0"/>
-        <w:autoSpaceDN w:val="0"/>
-        <w:adjustRightInd w:val="0"/>
-        <w:spacing w:after="0" w:line="240" w:lineRule="auto"/>
-        <w:contextualSpacing/>
-        <w:rPr>
-          <w:rFonts w:ascii="Bookman Old Style" w:hAnsi="Bookman Old Style"/>
-          <w:b/>
-          <w:bCs/>
-          <w:sz w:val="28"/>
-          <w:szCs w:val="28"/>
-          <w:lang w:val="en-US"/>
-        </w:rPr>
-      </w:pPr>
-      <w:r>
-        <w:rPr>
-          <w:rFonts w:ascii="Bookman Old Style" w:hAnsi="Bookman Old Style"/>
-          <w:b/>
-          <w:bCs/>
-          <w:sz w:val="28"/>
-          <w:szCs w:val="28"/>
-          <w:lang w:val="en-US"/>
-        </w:rPr>
-        <w:t xml:space="preserve">How to selectively pick up the </w:t>
-      </w:r>
-      <w:proofErr w:type="gramStart"/>
-      <w:r>
-        <w:rPr>
-          <w:rFonts w:ascii="Bookman Old Style" w:hAnsi="Bookman Old Style"/>
-          <w:b/>
-          <w:bCs/>
-          <w:sz w:val="28"/>
-          <w:szCs w:val="28"/>
-          <w:lang w:val="en-US"/>
-        </w:rPr>
-        <w:t>commit</w:t>
-      </w:r>
-      <w:r>
-        <w:rPr>
-          <w:rFonts w:ascii="Bookman Old Style" w:hAnsi="Bookman Old Style"/>
-          <w:b/>
-          <w:bCs/>
-          <w:sz w:val="28"/>
-          <w:szCs w:val="28"/>
-          <w:lang w:val="en-US"/>
-        </w:rPr>
-        <w:t>’</w:t>
-      </w:r>
-      <w:r>
-        <w:rPr>
-          <w:rFonts w:ascii="Bookman Old Style" w:hAnsi="Bookman Old Style"/>
-          <w:b/>
-          <w:bCs/>
-          <w:sz w:val="28"/>
-          <w:szCs w:val="28"/>
-          <w:lang w:val="en-US"/>
-        </w:rPr>
-        <w:t>s</w:t>
-      </w:r>
-      <w:proofErr w:type="gramEnd"/>
-      <w:r>
-        <w:rPr>
-          <w:rFonts w:ascii="Bookman Old Style" w:hAnsi="Bookman Old Style"/>
-          <w:b/>
-          <w:bCs/>
-          <w:sz w:val="28"/>
-          <w:szCs w:val="28"/>
-          <w:lang w:val="en-US"/>
-        </w:rPr>
-        <w:t xml:space="preserve"> from child branch</w:t>
-      </w:r>
-    </w:p>
-    <w:p>
-      <w:pPr>
-        <w:pStyle w:val="ListParagraph"/>
-        <w:autoSpaceDE w:val="0"/>
-        <w:autoSpaceDN w:val="0"/>
-        <w:adjustRightInd w:val="0"/>
-        <w:spacing w:after="0" w:line="240" w:lineRule="auto"/>
-        <w:ind w:left="1440"/>
-        <w:rPr>
-          <w:rFonts w:ascii="Bookman Old Style" w:hAnsi="Bookman Old Style"/>
-          <w:sz w:val="28"/>
-          <w:szCs w:val="28"/>
-          <w:lang w:val="en-US"/>
-        </w:rPr>
-      </w:pPr>
-    </w:p>
-    <w:p>
-      <w:pPr>
-        <w:contextualSpacing/>
-        <w:rPr>
-          <w:rFonts w:ascii="Bookman Old Style" w:hAnsi="Bookman Old Style"/>
-          <w:b/>
-          <w:bCs/>
-          <w:sz w:val="28"/>
-          <w:szCs w:val="28"/>
-          <w:lang w:val="en-US"/>
-        </w:rPr>
-      </w:pPr>
-    </w:p>
-    <w:p>
-      <w:pPr>
-        <w:contextualSpacing/>
-        <w:rPr>
-          <w:rFonts w:ascii="Bookman Old Style" w:hAnsi="Bookman Old Style"/>
-          <w:b/>
-          <w:bCs/>
-          <w:sz w:val="28"/>
-          <w:szCs w:val="28"/>
-          <w:lang w:val="en-US"/>
-        </w:rPr>
-      </w:pPr>
-    </w:p>
-    <w:p>
-      <w:pPr>
-        <w:contextualSpacing/>
-        <w:rPr>
-          <w:rFonts w:ascii="Bookman Old Style" w:hAnsi="Bookman Old Style"/>
-          <w:sz w:val="28"/>
-          <w:szCs w:val="28"/>
-          <w:lang w:val="en-US"/>
-        </w:rPr>
-      </w:pPr>
-    </w:p>
-    <w:p>
-      <w:pPr>
-        <w:contextualSpacing/>
-        <w:rPr>
-          <w:rFonts w:ascii="Bookman Old Style" w:hAnsi="Bookman Old Style"/>
-          <w:sz w:val="28"/>
-          <w:szCs w:val="28"/>
-          <w:lang w:val="en-US"/>
-        </w:rPr>
-      </w:pPr>
-    </w:p>
-    <w:p>
-      <w:pPr>
-        <w:contextualSpacing/>
-        <w:rPr>
-          <w:rFonts w:ascii="Bookman Old Style" w:hAnsi="Bookman Old Style"/>
-          <w:sz w:val="28"/>
-          <w:szCs w:val="28"/>
-          <w:lang w:val="en-US"/>
-        </w:rPr>
-      </w:pPr>
-    </w:p>
-    <w:p>
-      <w:pPr>
-        <w:contextualSpacing/>
-        <w:rPr>
-          <w:rFonts w:ascii="Bookman Old Style" w:hAnsi="Bookman Old Style"/>
-          <w:b/>
-          <w:bCs/>
-          <w:sz w:val="28"/>
-          <w:szCs w:val="28"/>
-          <w:lang w:val="en-US"/>
-        </w:rPr>
-      </w:pPr>
-    </w:p>
-    <w:p>
-      <w:pPr>
-        <w:contextualSpacing/>
-        <w:rPr>
-          <w:rFonts w:ascii="Bookman Old Style" w:hAnsi="Bookman Old Style"/>
-          <w:sz w:val="28"/>
-          <w:szCs w:val="28"/>
-          <w:lang w:val="en-US"/>
-        </w:rPr>
-      </w:pPr>
     </w:p>
     <w:sectPr>
       <w:pgSz w:w="11906" w:h="16838"/>
@@ -2629,6 +1929,118 @@
     </w:lvl>
   </w:abstractNum>
   <w:abstractNum w:abstractNumId="4" w15:restartNumberingAfterBreak="0">
+    <w:nsid w:val="4862273E"/>
+    <w:multiLevelType w:val="hybridMultilevel"/>
+    <w:tmpl w:val="DE702BC0"/>
+    <w:lvl w:ilvl="0" w:tplc="4094C79A">
+      <w:numFmt w:val="bullet"/>
+      <w:lvlText w:val=""/>
+      <w:lvlJc w:val="left"/>
+      <w:pPr>
+        <w:ind w:left="1080" w:hanging="360"/>
+      </w:pPr>
+      <w:rPr>
+        <w:rFonts w:ascii="Wingdings" w:eastAsiaTheme="minorHAnsi" w:hAnsi="Wingdings" w:cstheme="minorBidi" w:hint="default"/>
+      </w:rPr>
+    </w:lvl>
+    <w:lvl w:ilvl="1" w:tplc="40090003" w:tentative="1">
+      <w:start w:val="1"/>
+      <w:numFmt w:val="bullet"/>
+      <w:lvlText w:val="o"/>
+      <w:lvlJc w:val="left"/>
+      <w:pPr>
+        <w:ind w:left="1800" w:hanging="360"/>
+      </w:pPr>
+      <w:rPr>
+        <w:rFonts w:ascii="Courier New" w:hAnsi="Courier New" w:cs="Courier New" w:hint="default"/>
+      </w:rPr>
+    </w:lvl>
+    <w:lvl w:ilvl="2" w:tplc="40090005" w:tentative="1">
+      <w:start w:val="1"/>
+      <w:numFmt w:val="bullet"/>
+      <w:lvlText w:val=""/>
+      <w:lvlJc w:val="left"/>
+      <w:pPr>
+        <w:ind w:left="2520" w:hanging="360"/>
+      </w:pPr>
+      <w:rPr>
+        <w:rFonts w:ascii="Wingdings" w:hAnsi="Wingdings" w:hint="default"/>
+      </w:rPr>
+    </w:lvl>
+    <w:lvl w:ilvl="3" w:tplc="40090001" w:tentative="1">
+      <w:start w:val="1"/>
+      <w:numFmt w:val="bullet"/>
+      <w:lvlText w:val=""/>
+      <w:lvlJc w:val="left"/>
+      <w:pPr>
+        <w:ind w:left="3240" w:hanging="360"/>
+      </w:pPr>
+      <w:rPr>
+        <w:rFonts w:ascii="Symbol" w:hAnsi="Symbol" w:hint="default"/>
+      </w:rPr>
+    </w:lvl>
+    <w:lvl w:ilvl="4" w:tplc="40090003" w:tentative="1">
+      <w:start w:val="1"/>
+      <w:numFmt w:val="bullet"/>
+      <w:lvlText w:val="o"/>
+      <w:lvlJc w:val="left"/>
+      <w:pPr>
+        <w:ind w:left="3960" w:hanging="360"/>
+      </w:pPr>
+      <w:rPr>
+        <w:rFonts w:ascii="Courier New" w:hAnsi="Courier New" w:cs="Courier New" w:hint="default"/>
+      </w:rPr>
+    </w:lvl>
+    <w:lvl w:ilvl="5" w:tplc="40090005" w:tentative="1">
+      <w:start w:val="1"/>
+      <w:numFmt w:val="bullet"/>
+      <w:lvlText w:val=""/>
+      <w:lvlJc w:val="left"/>
+      <w:pPr>
+        <w:ind w:left="4680" w:hanging="360"/>
+      </w:pPr>
+      <w:rPr>
+        <w:rFonts w:ascii="Wingdings" w:hAnsi="Wingdings" w:hint="default"/>
+      </w:rPr>
+    </w:lvl>
+    <w:lvl w:ilvl="6" w:tplc="40090001" w:tentative="1">
+      <w:start w:val="1"/>
+      <w:numFmt w:val="bullet"/>
+      <w:lvlText w:val=""/>
+      <w:lvlJc w:val="left"/>
+      <w:pPr>
+        <w:ind w:left="5400" w:hanging="360"/>
+      </w:pPr>
+      <w:rPr>
+        <w:rFonts w:ascii="Symbol" w:hAnsi="Symbol" w:hint="default"/>
+      </w:rPr>
+    </w:lvl>
+    <w:lvl w:ilvl="7" w:tplc="40090003" w:tentative="1">
+      <w:start w:val="1"/>
+      <w:numFmt w:val="bullet"/>
+      <w:lvlText w:val="o"/>
+      <w:lvlJc w:val="left"/>
+      <w:pPr>
+        <w:ind w:left="6120" w:hanging="360"/>
+      </w:pPr>
+      <w:rPr>
+        <w:rFonts w:ascii="Courier New" w:hAnsi="Courier New" w:cs="Courier New" w:hint="default"/>
+      </w:rPr>
+    </w:lvl>
+    <w:lvl w:ilvl="8" w:tplc="40090005" w:tentative="1">
+      <w:start w:val="1"/>
+      <w:numFmt w:val="bullet"/>
+      <w:lvlText w:val=""/>
+      <w:lvlJc w:val="left"/>
+      <w:pPr>
+        <w:ind w:left="6840" w:hanging="360"/>
+      </w:pPr>
+      <w:rPr>
+        <w:rFonts w:ascii="Wingdings" w:hAnsi="Wingdings" w:hint="default"/>
+      </w:rPr>
+    </w:lvl>
+  </w:abstractNum>
+  <w:abstractNum w:abstractNumId="5" w15:restartNumberingAfterBreak="0">
     <w:nsid w:val="58155EFA"/>
     <w:multiLevelType w:val="hybridMultilevel"/>
     <w:tmpl w:val="D64A7638"/>
@@ -2748,13 +2160,16 @@
     <w:abstractNumId w:val="3"/>
   </w:num>
   <w:num w:numId="3">
-    <w:abstractNumId w:val="4"/>
+    <w:abstractNumId w:val="5"/>
   </w:num>
   <w:num w:numId="4">
     <w:abstractNumId w:val="2"/>
   </w:num>
   <w:num w:numId="5">
     <w:abstractNumId w:val="0"/>
+  </w:num>
+  <w:num w:numId="6">
+    <w:abstractNumId w:val="4"/>
   </w:num>
 </w:numbering>
 </file>

</xml_diff>